<commit_message>
changed using bootstrap to material UI
</commit_message>
<xml_diff>
--- a/GroupAEProjectProposal.docx
+++ b/GroupAEProjectProposal.docx
@@ -314,7 +314,19 @@
         <w:rPr>
           <w:lang w:val="en-US"/>
         </w:rPr>
-        <w:t>Implement security measures (e.g., hashing, tokens) and implement Bootstrap/CSS styling</w:t>
+        <w:t xml:space="preserve">Implement security measures (e.g., hashing, tokens) and implement </w:t>
+      </w:r>
+      <w:r>
+        <w:rPr>
+          <w:lang w:val="en-US"/>
+        </w:rPr>
+        <w:t>Material UI</w:t>
+      </w:r>
+      <w:r>
+        <w:rPr>
+          <w:lang w:val="en-US"/>
+        </w:rPr>
+        <w:t>/CSS styling</w:t>
       </w:r>
     </w:p>
     <w:p>

</xml_diff>

<commit_message>
Updated Proposal doc to follow Steve's outline
</commit_message>
<xml_diff>
--- a/GroupAEProjectProposal.docx
+++ b/GroupAEProjectProposal.docx
@@ -78,13 +78,61 @@
         <w:rPr>
           <w:lang w:val="en-US"/>
         </w:rPr>
-        <w:t xml:space="preserve">users to rate a unit and comment on different units. This allows </w:t>
-      </w:r>
-      <w:r>
-        <w:rPr>
-          <w:lang w:val="en-US"/>
-        </w:rPr>
-        <w:t xml:space="preserve">people to get other </w:t>
+        <w:t xml:space="preserve">users to rate and comment on units. This allows </w:t>
+      </w:r>
+      <w:r>
+        <w:rPr>
+          <w:lang w:val="en-US"/>
+        </w:rPr>
+        <w:t>future students</w:t>
+      </w:r>
+      <w:r>
+        <w:rPr>
+          <w:lang w:val="en-US"/>
+        </w:rPr>
+        <w:t xml:space="preserve"> </w:t>
+      </w:r>
+      <w:r>
+        <w:rPr>
+          <w:lang w:val="en-US"/>
+        </w:rPr>
+        <w:t>of a</w:t>
+      </w:r>
+      <w:r>
+        <w:rPr>
+          <w:lang w:val="en-US"/>
+        </w:rPr>
+        <w:t xml:space="preserve"> particular unit </w:t>
+      </w:r>
+      <w:r>
+        <w:rPr>
+          <w:lang w:val="en-US"/>
+        </w:rPr>
+        <w:t xml:space="preserve">to </w:t>
+      </w:r>
+      <w:r>
+        <w:rPr>
+          <w:lang w:val="en-US"/>
+        </w:rPr>
+        <w:t>see</w:t>
+      </w:r>
+      <w:r>
+        <w:rPr>
+          <w:lang w:val="en-US"/>
+        </w:rPr>
+        <w:t xml:space="preserve"> </w:t>
+      </w:r>
+      <w:r>
+        <w:rPr>
+          <w:lang w:val="en-US"/>
+        </w:rPr>
+        <w:t>previous</w:t>
+      </w:r>
+      <w:r>
+        <w:rPr>
+          <w:lang w:val="en-US"/>
+        </w:rPr>
+        <w:t xml:space="preserve"> </w:t>
       </w:r>
       <w:r>
         <w:rPr>
@@ -96,7 +144,19 @@
         <w:rPr>
           <w:lang w:val="en-US"/>
         </w:rPr>
-        <w:t>’s opinions on a unit</w:t>
+        <w:t xml:space="preserve">’s opinions on </w:t>
+      </w:r>
+      <w:r>
+        <w:rPr>
+          <w:lang w:val="en-US"/>
+        </w:rPr>
+        <w:t>that</w:t>
+      </w:r>
+      <w:r>
+        <w:rPr>
+          <w:lang w:val="en-US"/>
+        </w:rPr>
+        <w:t xml:space="preserve"> unit</w:t>
       </w:r>
       <w:r>
         <w:rPr>
@@ -104,6 +164,12 @@
         </w:rPr>
         <w:t>, rather than relying on word-of-mouth.</w:t>
       </w:r>
+      <w:r>
+        <w:rPr>
+          <w:lang w:val="en-US"/>
+        </w:rPr>
+        <w:t xml:space="preserve"> The target audience would obviously be students as well as upcoming students.</w:t>
+      </w:r>
     </w:p>
     <w:p>
       <w:pPr>
@@ -123,6 +189,408 @@
         <w:rPr>
           <w:lang w:val="en-US"/>
         </w:rPr>
+        <w:t>M</w:t>
+      </w:r>
+      <w:r>
+        <w:rPr>
+          <w:lang w:val="en-US"/>
+        </w:rPr>
+        <w:t>VP</w:t>
+      </w:r>
+    </w:p>
+    <w:p>
+      <w:pPr>
+        <w:rPr>
+          <w:lang w:val="en-US"/>
+        </w:rPr>
+      </w:pPr>
+    </w:p>
+    <w:p>
+      <w:pPr>
+        <w:rPr>
+          <w:lang w:val="en-US"/>
+        </w:rPr>
+      </w:pPr>
+      <w:r>
+        <w:rPr>
+          <w:lang w:val="en-US"/>
+        </w:rPr>
+        <w:t xml:space="preserve">The MVP consists of three main pages: </w:t>
+      </w:r>
+    </w:p>
+    <w:p>
+      <w:pPr>
+        <w:rPr>
+          <w:lang w:val="en-US"/>
+        </w:rPr>
+      </w:pPr>
+    </w:p>
+    <w:p>
+      <w:pPr>
+        <w:pStyle w:val="ListParagraph"/>
+        <w:numPr>
+          <w:ilvl w:val="0"/>
+          <w:numId w:val="3"/>
+        </w:numPr>
+        <w:rPr>
+          <w:lang w:val="en-US"/>
+        </w:rPr>
+      </w:pPr>
+      <w:r>
+        <w:rPr>
+          <w:lang w:val="en-US"/>
+        </w:rPr>
+        <w:t>Home Page: A list of units (displayed as a table or card format)</w:t>
+      </w:r>
+    </w:p>
+    <w:p>
+      <w:pPr>
+        <w:pStyle w:val="ListParagraph"/>
+        <w:rPr>
+          <w:lang w:val="en-US"/>
+        </w:rPr>
+      </w:pPr>
+    </w:p>
+    <w:p>
+      <w:pPr>
+        <w:pStyle w:val="ListParagraph"/>
+        <w:numPr>
+          <w:ilvl w:val="0"/>
+          <w:numId w:val="3"/>
+        </w:numPr>
+        <w:rPr>
+          <w:lang w:val="en-US"/>
+        </w:rPr>
+      </w:pPr>
+      <w:r>
+        <w:rPr>
+          <w:lang w:val="en-US"/>
+        </w:rPr>
+        <w:t>Unit Page: Has the details of a single unit (e.g., description, learning outcomes, assessments) as well as a comments section where students can comment and/or rate</w:t>
+      </w:r>
+      <w:r>
+        <w:rPr>
+          <w:lang w:val="en-US"/>
+        </w:rPr>
+        <w:t xml:space="preserve"> (star review)</w:t>
+      </w:r>
+      <w:r>
+        <w:rPr>
+          <w:lang w:val="en-US"/>
+        </w:rPr>
+        <w:t xml:space="preserve"> a unit. Note that posting a review is only available if a student has an account and are signed in</w:t>
+      </w:r>
+    </w:p>
+    <w:p>
+      <w:pPr>
+        <w:pStyle w:val="ListParagraph"/>
+        <w:rPr>
+          <w:lang w:val="en-US"/>
+        </w:rPr>
+      </w:pPr>
+    </w:p>
+    <w:p>
+      <w:pPr>
+        <w:pStyle w:val="ListParagraph"/>
+        <w:numPr>
+          <w:ilvl w:val="0"/>
+          <w:numId w:val="3"/>
+        </w:numPr>
+        <w:rPr>
+          <w:lang w:val="en-US"/>
+        </w:rPr>
+      </w:pPr>
+      <w:r>
+        <w:rPr>
+          <w:lang w:val="en-US"/>
+        </w:rPr>
+        <w:t>Login/Sign up page – allows students to login/create an account</w:t>
+      </w:r>
+    </w:p>
+    <w:p>
+      <w:pPr>
+        <w:rPr>
+          <w:lang w:val="en-US"/>
+        </w:rPr>
+      </w:pPr>
+    </w:p>
+    <w:p>
+      <w:pPr>
+        <w:pStyle w:val="Heading1"/>
+        <w:rPr>
+          <w:lang w:val="en-US"/>
+        </w:rPr>
+      </w:pPr>
+      <w:r>
+        <w:rPr>
+          <w:lang w:val="en-US"/>
+        </w:rPr>
+        <w:t>Project Plan</w:t>
+      </w:r>
+    </w:p>
+    <w:p>
+      <w:pPr>
+        <w:rPr>
+          <w:lang w:val="en-US"/>
+        </w:rPr>
+      </w:pPr>
+    </w:p>
+    <w:p>
+      <w:pPr>
+        <w:rPr>
+          <w:lang w:val="en-US"/>
+        </w:rPr>
+      </w:pPr>
+      <w:r>
+        <w:rPr>
+          <w:lang w:val="en-US"/>
+        </w:rPr>
+        <w:t>The plan for each sprint is as follows:</w:t>
+      </w:r>
+    </w:p>
+    <w:p>
+      <w:pPr>
+        <w:rPr>
+          <w:lang w:val="en-US"/>
+        </w:rPr>
+      </w:pPr>
+    </w:p>
+    <w:p>
+      <w:pPr>
+        <w:pStyle w:val="ListParagraph"/>
+        <w:numPr>
+          <w:ilvl w:val="0"/>
+          <w:numId w:val="2"/>
+        </w:numPr>
+        <w:rPr>
+          <w:lang w:val="en-US"/>
+        </w:rPr>
+      </w:pPr>
+      <w:r>
+        <w:rPr>
+          <w:lang w:val="en-US"/>
+        </w:rPr>
+        <w:t xml:space="preserve">Week 9 - </w:t>
+      </w:r>
+      <w:r>
+        <w:rPr>
+          <w:lang w:val="en-US"/>
+        </w:rPr>
+        <w:t>Set up the project, create the MongoDB database,</w:t>
+      </w:r>
+      <w:r>
+        <w:rPr>
+          <w:lang w:val="en-US"/>
+        </w:rPr>
+        <w:t xml:space="preserve"> schemas,</w:t>
+      </w:r>
+      <w:r>
+        <w:rPr>
+          <w:lang w:val="en-US"/>
+        </w:rPr>
+        <w:t xml:space="preserve"> permissions, API routes and start on each frontend page</w:t>
+      </w:r>
+    </w:p>
+    <w:p>
+      <w:pPr>
+        <w:pStyle w:val="ListParagraph"/>
+        <w:rPr>
+          <w:lang w:val="en-US"/>
+        </w:rPr>
+      </w:pPr>
+    </w:p>
+    <w:p>
+      <w:pPr>
+        <w:pStyle w:val="ListParagraph"/>
+        <w:numPr>
+          <w:ilvl w:val="0"/>
+          <w:numId w:val="2"/>
+        </w:numPr>
+        <w:rPr>
+          <w:lang w:val="en-US"/>
+        </w:rPr>
+      </w:pPr>
+      <w:r>
+        <w:rPr>
+          <w:lang w:val="en-US"/>
+        </w:rPr>
+        <w:t xml:space="preserve">Week </w:t>
+      </w:r>
+      <w:r>
+        <w:rPr>
+          <w:lang w:val="en-US"/>
+        </w:rPr>
+        <w:t>10</w:t>
+      </w:r>
+      <w:r>
+        <w:rPr>
+          <w:lang w:val="en-US"/>
+        </w:rPr>
+        <w:t xml:space="preserve"> - </w:t>
+      </w:r>
+      <w:r>
+        <w:rPr>
+          <w:lang w:val="en-US"/>
+        </w:rPr>
+        <w:t xml:space="preserve">Implement security measures (e.g., hashing, tokens) and implement </w:t>
+      </w:r>
+      <w:r>
+        <w:rPr>
+          <w:lang w:val="en-US"/>
+        </w:rPr>
+        <w:t>Material UI</w:t>
+      </w:r>
+      <w:r>
+        <w:rPr>
+          <w:lang w:val="en-US"/>
+        </w:rPr>
+        <w:t>/CSS styling</w:t>
+      </w:r>
+      <w:r>
+        <w:rPr>
+          <w:lang w:val="en-US"/>
+        </w:rPr>
+        <w:t>, display backend data (i.e., unit information, comments) on respective web pages</w:t>
+      </w:r>
+      <w:r>
+        <w:rPr>
+          <w:lang w:val="en-US"/>
+        </w:rPr>
+        <w:t xml:space="preserve"> and post comments to backend</w:t>
+      </w:r>
+    </w:p>
+    <w:p>
+      <w:pPr>
+        <w:pStyle w:val="ListParagraph"/>
+        <w:rPr>
+          <w:lang w:val="en-US"/>
+        </w:rPr>
+      </w:pPr>
+    </w:p>
+    <w:p>
+      <w:pPr>
+        <w:pStyle w:val="ListParagraph"/>
+        <w:numPr>
+          <w:ilvl w:val="0"/>
+          <w:numId w:val="2"/>
+        </w:numPr>
+        <w:rPr>
+          <w:lang w:val="en-US"/>
+        </w:rPr>
+      </w:pPr>
+      <w:r>
+        <w:rPr>
+          <w:lang w:val="en-US"/>
+        </w:rPr>
+        <w:t xml:space="preserve">Week </w:t>
+      </w:r>
+      <w:r>
+        <w:rPr>
+          <w:lang w:val="en-US"/>
+        </w:rPr>
+        <w:t>11</w:t>
+      </w:r>
+      <w:r>
+        <w:rPr>
+          <w:lang w:val="en-US"/>
+        </w:rPr>
+        <w:t xml:space="preserve"> - </w:t>
+      </w:r>
+      <w:r>
+        <w:rPr>
+          <w:lang w:val="en-US"/>
+        </w:rPr>
+        <w:t>Deploy the app, test the backend and frontend</w:t>
+      </w:r>
+    </w:p>
+    <w:p>
+      <w:pPr>
+        <w:pStyle w:val="ListParagraph"/>
+        <w:rPr>
+          <w:lang w:val="en-US"/>
+        </w:rPr>
+      </w:pPr>
+    </w:p>
+    <w:p>
+      <w:pPr>
+        <w:pStyle w:val="ListParagraph"/>
+        <w:numPr>
+          <w:ilvl w:val="0"/>
+          <w:numId w:val="2"/>
+        </w:numPr>
+        <w:rPr>
+          <w:lang w:val="en-US"/>
+        </w:rPr>
+      </w:pPr>
+      <w:r>
+        <w:rPr>
+          <w:lang w:val="en-US"/>
+        </w:rPr>
+        <w:t xml:space="preserve">Week </w:t>
+      </w:r>
+      <w:r>
+        <w:rPr>
+          <w:lang w:val="en-US"/>
+        </w:rPr>
+        <w:t>12</w:t>
+      </w:r>
+      <w:r>
+        <w:rPr>
+          <w:lang w:val="en-US"/>
+        </w:rPr>
+        <w:t xml:space="preserve"> - </w:t>
+      </w:r>
+      <w:r>
+        <w:rPr>
+          <w:lang w:val="en-US"/>
+        </w:rPr>
+        <w:t>Fix any bugs, minor changes to the app</w:t>
+      </w:r>
+      <w:r>
+        <w:rPr>
+          <w:lang w:val="en-US"/>
+        </w:rPr>
+        <w:t xml:space="preserve"> (e.g., posting new units if </w:t>
+      </w:r>
+      <w:r>
+        <w:rPr>
+          <w:lang w:val="en-US"/>
+        </w:rPr>
+        <w:t>Macquarie</w:t>
+      </w:r>
+      <w:r>
+        <w:rPr>
+          <w:lang w:val="en-US"/>
+        </w:rPr>
+        <w:t xml:space="preserve"> admin logged in)</w:t>
+      </w:r>
+    </w:p>
+    <w:p>
+      <w:pPr>
+        <w:rPr>
+          <w:lang w:val="en-US"/>
+        </w:rPr>
+      </w:pPr>
+    </w:p>
+    <w:p>
+      <w:pPr>
+        <w:rPr>
+          <w:lang w:val="en-US"/>
+        </w:rPr>
+      </w:pPr>
+    </w:p>
+    <w:p>
+      <w:pPr>
+        <w:pStyle w:val="Heading1"/>
+        <w:rPr>
+          <w:lang w:val="en-US"/>
+        </w:rPr>
+      </w:pPr>
+      <w:r>
+        <w:rPr>
+          <w:lang w:val="en-US"/>
+        </w:rPr>
+        <w:lastRenderedPageBreak/>
         <w:t>Member Roles</w:t>
       </w:r>
     </w:p>
@@ -168,7 +636,13 @@
         <w:rPr>
           <w:lang w:val="en-US"/>
         </w:rPr>
-        <w:t xml:space="preserve">Cathy - </w:t>
+        <w:t xml:space="preserve">Cathy </w:t>
+      </w:r>
+      <w:r>
+        <w:rPr>
+          <w:lang w:val="en-US"/>
+        </w:rPr>
+        <w:t xml:space="preserve">- </w:t>
       </w:r>
     </w:p>
     <w:p>
@@ -224,169 +698,6 @@
         </w:rPr>
         <w:t>Liam –</w:t>
       </w:r>
-    </w:p>
-    <w:p>
-      <w:pPr>
-        <w:rPr>
-          <w:lang w:val="en-US"/>
-        </w:rPr>
-      </w:pPr>
-    </w:p>
-    <w:p>
-      <w:pPr>
-        <w:pStyle w:val="Heading1"/>
-        <w:rPr>
-          <w:lang w:val="en-US"/>
-        </w:rPr>
-      </w:pPr>
-      <w:r>
-        <w:rPr>
-          <w:lang w:val="en-US"/>
-        </w:rPr>
-        <w:t>Sprints</w:t>
-      </w:r>
-    </w:p>
-    <w:p>
-      <w:pPr>
-        <w:rPr>
-          <w:lang w:val="en-US"/>
-        </w:rPr>
-      </w:pPr>
-    </w:p>
-    <w:p>
-      <w:pPr>
-        <w:rPr>
-          <w:lang w:val="en-US"/>
-        </w:rPr>
-      </w:pPr>
-      <w:r>
-        <w:rPr>
-          <w:lang w:val="en-US"/>
-        </w:rPr>
-        <w:t>The plan for each sprint is as follows:</w:t>
-      </w:r>
-    </w:p>
-    <w:p>
-      <w:pPr>
-        <w:rPr>
-          <w:lang w:val="en-US"/>
-        </w:rPr>
-      </w:pPr>
-    </w:p>
-    <w:p>
-      <w:pPr>
-        <w:pStyle w:val="ListParagraph"/>
-        <w:numPr>
-          <w:ilvl w:val="0"/>
-          <w:numId w:val="2"/>
-        </w:numPr>
-        <w:rPr>
-          <w:lang w:val="en-US"/>
-        </w:rPr>
-      </w:pPr>
-      <w:r>
-        <w:rPr>
-          <w:lang w:val="en-US"/>
-        </w:rPr>
-        <w:t>Set up the project, create the MongoDB database, permissions, API routes and start on each frontend page</w:t>
-      </w:r>
-    </w:p>
-    <w:p>
-      <w:pPr>
-        <w:pStyle w:val="ListParagraph"/>
-        <w:rPr>
-          <w:lang w:val="en-US"/>
-        </w:rPr>
-      </w:pPr>
-    </w:p>
-    <w:p>
-      <w:pPr>
-        <w:pStyle w:val="ListParagraph"/>
-        <w:numPr>
-          <w:ilvl w:val="0"/>
-          <w:numId w:val="2"/>
-        </w:numPr>
-        <w:rPr>
-          <w:lang w:val="en-US"/>
-        </w:rPr>
-      </w:pPr>
-      <w:r>
-        <w:rPr>
-          <w:lang w:val="en-US"/>
-        </w:rPr>
-        <w:t xml:space="preserve">Implement security measures (e.g., hashing, tokens) and implement </w:t>
-      </w:r>
-      <w:r>
-        <w:rPr>
-          <w:lang w:val="en-US"/>
-        </w:rPr>
-        <w:t>Material UI</w:t>
-      </w:r>
-      <w:r>
-        <w:rPr>
-          <w:lang w:val="en-US"/>
-        </w:rPr>
-        <w:t>/CSS styling</w:t>
-      </w:r>
-    </w:p>
-    <w:p>
-      <w:pPr>
-        <w:pStyle w:val="ListParagraph"/>
-        <w:rPr>
-          <w:lang w:val="en-US"/>
-        </w:rPr>
-      </w:pPr>
-    </w:p>
-    <w:p>
-      <w:pPr>
-        <w:pStyle w:val="ListParagraph"/>
-        <w:numPr>
-          <w:ilvl w:val="0"/>
-          <w:numId w:val="2"/>
-        </w:numPr>
-        <w:rPr>
-          <w:lang w:val="en-US"/>
-        </w:rPr>
-      </w:pPr>
-      <w:r>
-        <w:rPr>
-          <w:lang w:val="en-US"/>
-        </w:rPr>
-        <w:t>Deploy the app, test the backend and frontend</w:t>
-      </w:r>
-    </w:p>
-    <w:p>
-      <w:pPr>
-        <w:pStyle w:val="ListParagraph"/>
-        <w:rPr>
-          <w:lang w:val="en-US"/>
-        </w:rPr>
-      </w:pPr>
-    </w:p>
-    <w:p>
-      <w:pPr>
-        <w:pStyle w:val="ListParagraph"/>
-        <w:numPr>
-          <w:ilvl w:val="0"/>
-          <w:numId w:val="2"/>
-        </w:numPr>
-        <w:rPr>
-          <w:lang w:val="en-US"/>
-        </w:rPr>
-      </w:pPr>
-      <w:r>
-        <w:rPr>
-          <w:lang w:val="en-US"/>
-        </w:rPr>
-        <w:t>Fix any bugs, minor changes to the app</w:t>
-      </w:r>
-    </w:p>
-    <w:p>
-      <w:pPr>
-        <w:rPr>
-          <w:lang w:val="en-US"/>
-        </w:rPr>
-      </w:pPr>
     </w:p>
     <w:p>
       <w:pPr>
@@ -504,6 +815,92 @@
     </w:lvl>
   </w:abstractNum>
   <w:abstractNum w:abstractNumId="1" w15:restartNumberingAfterBreak="0">
+    <w:nsid w:val="47C464D6"/>
+    <w:multiLevelType w:val="hybridMultilevel"/>
+    <w:tmpl w:val="76FAF83A"/>
+    <w:lvl w:ilvl="0" w:tplc="0809000F">
+      <w:start w:val="1"/>
+      <w:numFmt w:val="decimal"/>
+      <w:lvlText w:val="%1."/>
+      <w:lvlJc w:val="left"/>
+      <w:pPr>
+        <w:ind w:left="720" w:hanging="360"/>
+      </w:pPr>
+    </w:lvl>
+    <w:lvl w:ilvl="1" w:tplc="08090019" w:tentative="1">
+      <w:start w:val="1"/>
+      <w:numFmt w:val="lowerLetter"/>
+      <w:lvlText w:val="%2."/>
+      <w:lvlJc w:val="left"/>
+      <w:pPr>
+        <w:ind w:left="1440" w:hanging="360"/>
+      </w:pPr>
+    </w:lvl>
+    <w:lvl w:ilvl="2" w:tplc="0809001B" w:tentative="1">
+      <w:start w:val="1"/>
+      <w:numFmt w:val="lowerRoman"/>
+      <w:lvlText w:val="%3."/>
+      <w:lvlJc w:val="right"/>
+      <w:pPr>
+        <w:ind w:left="2160" w:hanging="180"/>
+      </w:pPr>
+    </w:lvl>
+    <w:lvl w:ilvl="3" w:tplc="0809000F" w:tentative="1">
+      <w:start w:val="1"/>
+      <w:numFmt w:val="decimal"/>
+      <w:lvlText w:val="%4."/>
+      <w:lvlJc w:val="left"/>
+      <w:pPr>
+        <w:ind w:left="2880" w:hanging="360"/>
+      </w:pPr>
+    </w:lvl>
+    <w:lvl w:ilvl="4" w:tplc="08090019" w:tentative="1">
+      <w:start w:val="1"/>
+      <w:numFmt w:val="lowerLetter"/>
+      <w:lvlText w:val="%5."/>
+      <w:lvlJc w:val="left"/>
+      <w:pPr>
+        <w:ind w:left="3600" w:hanging="360"/>
+      </w:pPr>
+    </w:lvl>
+    <w:lvl w:ilvl="5" w:tplc="0809001B" w:tentative="1">
+      <w:start w:val="1"/>
+      <w:numFmt w:val="lowerRoman"/>
+      <w:lvlText w:val="%6."/>
+      <w:lvlJc w:val="right"/>
+      <w:pPr>
+        <w:ind w:left="4320" w:hanging="180"/>
+      </w:pPr>
+    </w:lvl>
+    <w:lvl w:ilvl="6" w:tplc="0809000F" w:tentative="1">
+      <w:start w:val="1"/>
+      <w:numFmt w:val="decimal"/>
+      <w:lvlText w:val="%7."/>
+      <w:lvlJc w:val="left"/>
+      <w:pPr>
+        <w:ind w:left="5040" w:hanging="360"/>
+      </w:pPr>
+    </w:lvl>
+    <w:lvl w:ilvl="7" w:tplc="08090019" w:tentative="1">
+      <w:start w:val="1"/>
+      <w:numFmt w:val="lowerLetter"/>
+      <w:lvlText w:val="%8."/>
+      <w:lvlJc w:val="left"/>
+      <w:pPr>
+        <w:ind w:left="5760" w:hanging="360"/>
+      </w:pPr>
+    </w:lvl>
+    <w:lvl w:ilvl="8" w:tplc="0809001B" w:tentative="1">
+      <w:start w:val="1"/>
+      <w:numFmt w:val="lowerRoman"/>
+      <w:lvlText w:val="%9."/>
+      <w:lvlJc w:val="right"/>
+      <w:pPr>
+        <w:ind w:left="6480" w:hanging="180"/>
+      </w:pPr>
+    </w:lvl>
+  </w:abstractNum>
+  <w:abstractNum w:abstractNumId="2" w15:restartNumberingAfterBreak="0">
     <w:nsid w:val="6F7F32C1"/>
     <w:multiLevelType w:val="hybridMultilevel"/>
     <w:tmpl w:val="86D29E5E"/>
@@ -617,10 +1014,13 @@
     </w:lvl>
   </w:abstractNum>
   <w:num w:numId="1">
-    <w:abstractNumId w:val="1"/>
+    <w:abstractNumId w:val="2"/>
   </w:num>
   <w:num w:numId="2">
     <w:abstractNumId w:val="0"/>
+  </w:num>
+  <w:num w:numId="3">
+    <w:abstractNumId w:val="1"/>
   </w:num>
 </w:numbering>
 </file>

</xml_diff>